<commit_message>
Java day 1 notes
</commit_message>
<xml_diff>
--- a/Java_OOPS_Notes.docx
+++ b/Java_OOPS_Notes.docx
@@ -86,7 +86,15 @@
         <w:t xml:space="preserve">  </w:t>
       </w:r>
       <w:r>
-        <w:t xml:space="preserve"> Git is a distributed version control source code management tool. </w:t>
+        <w:t xml:space="preserve"> </w:t>
+      </w:r>
+      <w:proofErr w:type="spellStart"/>
+      <w:r>
+        <w:t>Git</w:t>
+      </w:r>
+      <w:proofErr w:type="spellEnd"/>
+      <w:r>
+        <w:t xml:space="preserve"> is a distributed version control source code management tool. </w:t>
       </w:r>
     </w:p>
     <w:p>
@@ -95,8 +103,29 @@
       </w:r>
     </w:p>
     <w:p>
-      <w:r>
-        <w:t xml:space="preserve">Project : Java, .net, php, angular, react js </w:t>
+      <w:proofErr w:type="gramStart"/>
+      <w:r>
+        <w:t>Project :</w:t>
+      </w:r>
+      <w:proofErr w:type="gramEnd"/>
+      <w:r>
+        <w:t xml:space="preserve"> Java, .net, </w:t>
+      </w:r>
+      <w:proofErr w:type="spellStart"/>
+      <w:r>
+        <w:t>php</w:t>
+      </w:r>
+      <w:proofErr w:type="spellEnd"/>
+      <w:r>
+        <w:t xml:space="preserve">, angular, react </w:t>
+      </w:r>
+      <w:proofErr w:type="spellStart"/>
+      <w:r>
+        <w:t>js</w:t>
+      </w:r>
+      <w:proofErr w:type="spellEnd"/>
+      <w:r>
+        <w:t xml:space="preserve"> </w:t>
       </w:r>
     </w:p>
     <w:p>
@@ -252,11 +281,19 @@
           <w:b/>
         </w:rPr>
       </w:pPr>
-      <w:r>
-        <w:rPr>
-          <w:b/>
-        </w:rPr>
-        <w:t xml:space="preserve">git –version </w:t>
+      <w:proofErr w:type="gramStart"/>
+      <w:r>
+        <w:rPr>
+          <w:b/>
+        </w:rPr>
+        <w:t>git</w:t>
+      </w:r>
+      <w:proofErr w:type="gramEnd"/>
+      <w:r>
+        <w:rPr>
+          <w:b/>
+        </w:rPr>
+        <w:t xml:space="preserve"> –version </w:t>
       </w:r>
     </w:p>
     <w:p/>
@@ -271,20 +308,50 @@
           <w:b/>
         </w:rPr>
       </w:pPr>
-      <w:r>
-        <w:rPr>
-          <w:b/>
-        </w:rPr>
-        <w:t xml:space="preserve">git init </w:t>
-      </w:r>
-    </w:p>
-    <w:p/>
-    <w:p>
-      <w:r>
-        <w:rPr>
-          <w:b/>
-        </w:rPr>
-        <w:t xml:space="preserve">git status  : </w:t>
+      <w:proofErr w:type="gramStart"/>
+      <w:r>
+        <w:rPr>
+          <w:b/>
+        </w:rPr>
+        <w:t>git</w:t>
+      </w:r>
+      <w:proofErr w:type="gramEnd"/>
+      <w:r>
+        <w:rPr>
+          <w:b/>
+        </w:rPr>
+        <w:t xml:space="preserve"> </w:t>
+      </w:r>
+      <w:proofErr w:type="spellStart"/>
+      <w:r>
+        <w:rPr>
+          <w:b/>
+        </w:rPr>
+        <w:t>init</w:t>
+      </w:r>
+      <w:proofErr w:type="spellEnd"/>
+      <w:r>
+        <w:rPr>
+          <w:b/>
+        </w:rPr>
+        <w:t xml:space="preserve"> </w:t>
+      </w:r>
+    </w:p>
+    <w:p/>
+    <w:p>
+      <w:proofErr w:type="gramStart"/>
+      <w:r>
+        <w:rPr>
+          <w:b/>
+        </w:rPr>
+        <w:t>git</w:t>
+      </w:r>
+      <w:proofErr w:type="gramEnd"/>
+      <w:r>
+        <w:rPr>
+          <w:b/>
+        </w:rPr>
+        <w:t xml:space="preserve"> status  : </w:t>
       </w:r>
       <w:r>
         <w:t xml:space="preserve">This command is use to check the status of repository </w:t>
@@ -295,11 +362,19 @@
       <w:pPr>
         <w:ind w:left="2160" w:hanging="2160"/>
       </w:pPr>
+      <w:proofErr w:type="gramStart"/>
       <w:r>
         <w:rPr>
           <w:highlight w:val="yellow"/>
         </w:rPr>
-        <w:t>git add filename</w:t>
+        <w:t>git</w:t>
+      </w:r>
+      <w:proofErr w:type="gramEnd"/>
+      <w:r>
+        <w:rPr>
+          <w:highlight w:val="yellow"/>
+        </w:rPr>
+        <w:t xml:space="preserve"> add filename</w:t>
       </w:r>
       <w:r>
         <w:tab/>
@@ -324,11 +399,19 @@
       <w:pPr>
         <w:ind w:left="2880" w:hanging="2880"/>
       </w:pPr>
+      <w:proofErr w:type="gramStart"/>
       <w:r>
         <w:rPr>
           <w:highlight w:val="yellow"/>
         </w:rPr>
-        <w:t>git commit –m “some message”</w:t>
+        <w:t>git</w:t>
+      </w:r>
+      <w:proofErr w:type="gramEnd"/>
+      <w:r>
+        <w:rPr>
+          <w:highlight w:val="yellow"/>
+        </w:rPr>
+        <w:t xml:space="preserve"> commit –m “some message”</w:t>
       </w:r>
       <w:r>
         <w:tab/>
@@ -349,6 +432,7 @@
     </w:p>
     <w:p/>
     <w:p>
+      <w:proofErr w:type="gramStart"/>
       <w:r>
         <w:rPr>
           <w:b/>
@@ -359,24 +443,47 @@
         <w:rPr>
           <w:b/>
         </w:rPr>
-        <w:t xml:space="preserve"> : </w:t>
-      </w:r>
-      <w:r>
-        <w:t xml:space="preserve">git is a open source distributed version control software tool which help to push or send the data to remote repository. </w:t>
-      </w:r>
-    </w:p>
-    <w:p/>
-    <w:p>
-      <w:pPr>
-        <w:rPr>
-          <w:b/>
-        </w:rPr>
-      </w:pPr>
-      <w:r>
-        <w:rPr>
-          <w:b/>
-        </w:rPr>
-        <w:t>git hub :</w:t>
+        <w:t xml:space="preserve"> :</w:t>
+      </w:r>
+      <w:proofErr w:type="gramEnd"/>
+      <w:r>
+        <w:rPr>
+          <w:b/>
+        </w:rPr>
+        <w:t xml:space="preserve"> </w:t>
+      </w:r>
+      <w:r>
+        <w:t xml:space="preserve">git is </w:t>
+      </w:r>
+      <w:proofErr w:type="spellStart"/>
+      <w:r>
+        <w:t>a</w:t>
+      </w:r>
+      <w:proofErr w:type="spellEnd"/>
+      <w:r>
+        <w:t xml:space="preserve"> open source distributed version control software tool which help to push or send the data to remote repository. </w:t>
+      </w:r>
+    </w:p>
+    <w:p/>
+    <w:p>
+      <w:pPr>
+        <w:rPr>
+          <w:b/>
+        </w:rPr>
+      </w:pPr>
+      <w:proofErr w:type="gramStart"/>
+      <w:r>
+        <w:rPr>
+          <w:b/>
+        </w:rPr>
+        <w:t>git</w:t>
+      </w:r>
+      <w:proofErr w:type="gramEnd"/>
+      <w:r>
+        <w:rPr>
+          <w:b/>
+        </w:rPr>
+        <w:t xml:space="preserve"> hub :</w:t>
       </w:r>
     </w:p>
     <w:p>
@@ -394,11 +501,19 @@
         <w:t>code commit</w:t>
       </w:r>
       <w:r>
-        <w:t xml:space="preserve"> a</w:t>
-      </w:r>
-      <w:r>
-        <w:tab/>
-        <w:t xml:space="preserve"> to z.</w:t>
+        <w:t xml:space="preserve"> </w:t>
+      </w:r>
+      <w:proofErr w:type="gramStart"/>
+      <w:r>
+        <w:t>a</w:t>
+      </w:r>
+      <w:r>
+        <w:tab/>
+        <w:t xml:space="preserve"> to</w:t>
+      </w:r>
+      <w:proofErr w:type="gramEnd"/>
+      <w:r>
+        <w:t xml:space="preserve"> z.</w:t>
       </w:r>
     </w:p>
     <w:p>
@@ -413,35 +528,71 @@
     </w:p>
     <w:p/>
     <w:p>
-      <w:r>
-        <w:t xml:space="preserve">git init </w:t>
-      </w:r>
-    </w:p>
-    <w:p>
-      <w:r>
-        <w:t>git add filename.txt</w:t>
-      </w:r>
-    </w:p>
-    <w:p>
-      <w:r>
-        <w:t>git commit –m “message”;</w:t>
-      </w:r>
-    </w:p>
-    <w:p/>
-    <w:p>
-      <w:r>
-        <w:t xml:space="preserve">link local repository to remote repository </w:t>
-      </w:r>
-    </w:p>
-    <w:p/>
-    <w:p/>
-    <w:p>
+      <w:proofErr w:type="gramStart"/>
+      <w:r>
+        <w:t>git</w:t>
+      </w:r>
+      <w:proofErr w:type="gramEnd"/>
+      <w:r>
+        <w:t xml:space="preserve"> </w:t>
+      </w:r>
+      <w:proofErr w:type="spellStart"/>
+      <w:r>
+        <w:t>init</w:t>
+      </w:r>
+      <w:proofErr w:type="spellEnd"/>
+      <w:r>
+        <w:t xml:space="preserve"> </w:t>
+      </w:r>
+    </w:p>
+    <w:p>
+      <w:proofErr w:type="gramStart"/>
+      <w:r>
+        <w:t>git</w:t>
+      </w:r>
+      <w:proofErr w:type="gramEnd"/>
+      <w:r>
+        <w:t xml:space="preserve"> add filename.txt</w:t>
+      </w:r>
+    </w:p>
+    <w:p>
+      <w:proofErr w:type="gramStart"/>
+      <w:r>
+        <w:t>git</w:t>
+      </w:r>
+      <w:proofErr w:type="gramEnd"/>
+      <w:r>
+        <w:t xml:space="preserve"> commit –m “message”;</w:t>
+      </w:r>
+    </w:p>
+    <w:p/>
+    <w:p>
+      <w:proofErr w:type="gramStart"/>
+      <w:r>
+        <w:t>link</w:t>
+      </w:r>
+      <w:proofErr w:type="gramEnd"/>
+      <w:r>
+        <w:t xml:space="preserve"> local repository to remote repository </w:t>
+      </w:r>
+    </w:p>
+    <w:p/>
+    <w:p/>
+    <w:p>
+      <w:proofErr w:type="gramStart"/>
       <w:r>
         <w:rPr>
           <w:highlight w:val="yellow"/>
         </w:rPr>
         <w:lastRenderedPageBreak/>
-        <w:t>git remote add origin URL</w:t>
+        <w:t>git</w:t>
+      </w:r>
+      <w:proofErr w:type="gramEnd"/>
+      <w:r>
+        <w:rPr>
+          <w:highlight w:val="yellow"/>
+        </w:rPr>
+        <w:t xml:space="preserve"> remote add origin URL</w:t>
       </w:r>
       <w:r>
         <w:t xml:space="preserve"> </w:t>
@@ -454,27 +605,50 @@
           <w:b/>
         </w:rPr>
       </w:pPr>
+      <w:proofErr w:type="gramStart"/>
       <w:r>
         <w:rPr>
           <w:b/>
           <w:highlight w:val="yellow"/>
         </w:rPr>
-        <w:t>git push –u origin HEAD</w:t>
-      </w:r>
-    </w:p>
-    <w:p/>
-    <w:p/>
-    <w:p>
-      <w:pPr>
-        <w:rPr>
-          <w:b/>
-        </w:rPr>
-      </w:pPr>
-      <w:r>
-        <w:rPr>
-          <w:b/>
-        </w:rPr>
-        <w:t xml:space="preserve">Please create New folder </w:t>
+        <w:t>git</w:t>
+      </w:r>
+      <w:proofErr w:type="gramEnd"/>
+      <w:r>
+        <w:rPr>
+          <w:b/>
+          <w:highlight w:val="yellow"/>
+        </w:rPr>
+        <w:t xml:space="preserve"> push –u origin HEAD</w:t>
+      </w:r>
+    </w:p>
+    <w:p/>
+    <w:p/>
+    <w:p>
+      <w:pPr>
+        <w:rPr>
+          <w:b/>
+        </w:rPr>
+      </w:pPr>
+      <w:r>
+        <w:rPr>
+          <w:b/>
+        </w:rPr>
+        <w:t xml:space="preserve">Please create </w:t>
+      </w:r>
+      <w:proofErr w:type="gramStart"/>
+      <w:r>
+        <w:rPr>
+          <w:b/>
+        </w:rPr>
+        <w:t>New</w:t>
+      </w:r>
+      <w:proofErr w:type="gramEnd"/>
+      <w:r>
+        <w:rPr>
+          <w:b/>
+        </w:rPr>
+        <w:t xml:space="preserve"> folder </w:t>
       </w:r>
     </w:p>
     <w:p>
@@ -517,7 +691,7 @@
         </w:rPr>
         <w:t xml:space="preserve">Git clone </w:t>
       </w:r>
-      <w:hyperlink r:id="rId4" w:history="1">
+      <w:hyperlink r:id="rId5" w:history="1">
         <w:r>
           <w:rPr>
             <w:rStyle w:val="Hyperlink"/>
@@ -547,8 +721,872 @@
         </w:rPr>
         <w:t>We will take the break…</w:t>
       </w:r>
+    </w:p>
+    <w:p>
+      <w:pPr>
+        <w:rPr>
+          <w:b/>
+        </w:rPr>
+      </w:pPr>
+    </w:p>
+    <w:p>
+      <w:pPr>
+        <w:rPr>
+          <w:b/>
+        </w:rPr>
+      </w:pPr>
+      <w:proofErr w:type="gramStart"/>
+      <w:r>
+        <w:rPr>
+          <w:b/>
+        </w:rPr>
+        <w:t>Java :</w:t>
+      </w:r>
+      <w:proofErr w:type="gramEnd"/>
+      <w:r>
+        <w:rPr>
+          <w:b/>
+        </w:rPr>
+        <w:t xml:space="preserve"> Java is a pure object oriented and platform independent programming language. </w:t>
+      </w:r>
+    </w:p>
+    <w:p>
+      <w:pPr>
+        <w:rPr>
+          <w:b/>
+        </w:rPr>
+      </w:pPr>
+    </w:p>
+    <w:p>
+      <w:pPr>
+        <w:rPr>
+          <w:b/>
+        </w:rPr>
+      </w:pPr>
+    </w:p>
+    <w:p>
+      <w:pPr>
+        <w:rPr>
+          <w:b/>
+        </w:rPr>
+      </w:pPr>
+      <w:proofErr w:type="gramStart"/>
+      <w:r>
+        <w:rPr>
+          <w:b/>
+        </w:rPr>
+        <w:t>C :</w:t>
+      </w:r>
+      <w:proofErr w:type="gramEnd"/>
+      <w:r>
+        <w:rPr>
+          <w:b/>
+        </w:rPr>
+        <w:t xml:space="preserve"> 1970</w:t>
+      </w:r>
+    </w:p>
+    <w:p>
+      <w:pPr>
+        <w:rPr>
+          <w:b/>
+        </w:rPr>
+      </w:pPr>
+      <w:r>
+        <w:rPr>
+          <w:b/>
+        </w:rPr>
+        <w:t xml:space="preserve">C with class or C++ </w:t>
+      </w:r>
+      <w:r>
+        <w:rPr>
+          <w:b/>
+        </w:rPr>
+        <w:tab/>
+        <w:t xml:space="preserve">: </w:t>
+      </w:r>
+      <w:r>
+        <w:rPr>
+          <w:b/>
+        </w:rPr>
+        <w:tab/>
+        <w:t>1980</w:t>
+      </w:r>
+    </w:p>
+    <w:p>
+      <w:pPr>
+        <w:rPr>
+          <w:b/>
+        </w:rPr>
+      </w:pPr>
+    </w:p>
+    <w:p>
+      <w:pPr>
+        <w:rPr>
+          <w:b/>
+        </w:rPr>
+      </w:pPr>
+      <w:proofErr w:type="gramStart"/>
+      <w:r>
+        <w:rPr>
+          <w:b/>
+        </w:rPr>
+        <w:t>1990 :</w:t>
+      </w:r>
+      <w:proofErr w:type="gramEnd"/>
+      <w:r>
+        <w:rPr>
+          <w:b/>
+        </w:rPr>
+        <w:t xml:space="preserve"> </w:t>
+      </w:r>
+    </w:p>
+    <w:p>
+      <w:pPr>
+        <w:rPr>
+          <w:b/>
+        </w:rPr>
+      </w:pPr>
+      <w:r>
+        <w:rPr>
+          <w:b/>
+        </w:rPr>
+        <w:t xml:space="preserve">Initial name of the Java is </w:t>
+      </w:r>
+      <w:proofErr w:type="gramStart"/>
+      <w:r>
+        <w:rPr>
+          <w:b/>
+        </w:rPr>
+        <w:t>Oak :</w:t>
+      </w:r>
+      <w:proofErr w:type="gramEnd"/>
+    </w:p>
+    <w:p>
+      <w:pPr>
+        <w:rPr>
+          <w:b/>
+        </w:rPr>
+      </w:pPr>
+      <w:r>
+        <w:rPr>
+          <w:b/>
+        </w:rPr>
+        <w:t xml:space="preserve">Nov 1995 rename from oak to Java. </w:t>
+      </w:r>
+    </w:p>
+    <w:p>
+      <w:pPr>
+        <w:rPr>
+          <w:b/>
+        </w:rPr>
+      </w:pPr>
+      <w:r>
+        <w:rPr>
+          <w:b/>
+        </w:rPr>
+        <w:t xml:space="preserve">James gosling and Team </w:t>
+      </w:r>
+    </w:p>
+    <w:p>
+      <w:pPr>
+        <w:rPr>
+          <w:b/>
+        </w:rPr>
+      </w:pPr>
+      <w:r>
+        <w:rPr>
+          <w:b/>
+        </w:rPr>
+        <w:t xml:space="preserve">It was belong to sun micro system </w:t>
+      </w:r>
+    </w:p>
+    <w:p>
+      <w:pPr>
+        <w:rPr>
+          <w:b/>
+        </w:rPr>
+      </w:pPr>
+      <w:r>
+        <w:rPr>
+          <w:b/>
+        </w:rPr>
+        <w:t xml:space="preserve">Now it is a part of Oracle. </w:t>
+      </w:r>
+    </w:p>
+    <w:p>
+      <w:pPr>
+        <w:rPr>
+          <w:b/>
+        </w:rPr>
+      </w:pPr>
+      <w:r>
+        <w:rPr>
+          <w:b/>
+        </w:rPr>
+        <w:t xml:space="preserve">Version </w:t>
+      </w:r>
+    </w:p>
+    <w:p>
+      <w:pPr>
+        <w:rPr>
+          <w:b/>
+        </w:rPr>
+      </w:pPr>
+      <w:r>
+        <w:rPr>
+          <w:b/>
+        </w:rPr>
+        <w:t>1.0, 1.2……………..1.8</w:t>
+      </w:r>
+      <w:proofErr w:type="gramStart"/>
+      <w:r>
+        <w:rPr>
+          <w:b/>
+        </w:rPr>
+        <w:t>,………………………………..</w:t>
+      </w:r>
+      <w:proofErr w:type="gramEnd"/>
+      <w:r>
+        <w:rPr>
+          <w:b/>
+        </w:rPr>
+        <w:t xml:space="preserve">16 </w:t>
+      </w:r>
+    </w:p>
+    <w:p>
+      <w:pPr>
+        <w:rPr>
+          <w:b/>
+        </w:rPr>
+      </w:pPr>
+      <w:r>
+        <w:rPr>
+          <w:b/>
+        </w:rPr>
+        <w:t xml:space="preserve">Java 1.7 </w:t>
+      </w:r>
+    </w:p>
+    <w:p>
+      <w:pPr>
+        <w:ind w:left="720" w:firstLine="720"/>
+        <w:rPr>
+          <w:b/>
+        </w:rPr>
+      </w:pPr>
+      <w:r>
+        <w:rPr>
+          <w:b/>
+        </w:rPr>
+        <w:t xml:space="preserve">Java 8 Features 100% </w:t>
+      </w:r>
+    </w:p>
+    <w:p>
+      <w:pPr>
+        <w:rPr>
+          <w:b/>
+        </w:rPr>
+      </w:pPr>
+      <w:r>
+        <w:rPr>
+          <w:b/>
+        </w:rPr>
+        <w:t>Java 9</w:t>
+      </w:r>
+    </w:p>
+    <w:p>
+      <w:pPr>
+        <w:rPr>
+          <w:b/>
+        </w:rPr>
+      </w:pPr>
+      <w:r>
+        <w:rPr>
+          <w:b/>
+        </w:rPr>
+        <w:t xml:space="preserve">Java 11 </w:t>
+      </w:r>
+    </w:p>
+    <w:p>
+      <w:pPr>
+        <w:rPr>
+          <w:b/>
+        </w:rPr>
+      </w:pPr>
+      <w:r>
+        <w:rPr>
+          <w:b/>
+        </w:rPr>
+        <w:lastRenderedPageBreak/>
+        <w:t xml:space="preserve">Java 15 </w:t>
+      </w:r>
+    </w:p>
+    <w:p>
+      <w:pPr>
+        <w:rPr>
+          <w:b/>
+        </w:rPr>
+      </w:pPr>
+    </w:p>
+    <w:p>
+      <w:pPr>
+        <w:rPr>
+          <w:b/>
+        </w:rPr>
+      </w:pPr>
+      <w:r>
+        <w:rPr>
+          <w:b/>
+        </w:rPr>
+        <w:t xml:space="preserve">Java 8 Version </w:t>
+      </w:r>
+    </w:p>
+    <w:p>
+      <w:pPr>
+        <w:rPr>
+          <w:b/>
+        </w:rPr>
+      </w:pPr>
+    </w:p>
+    <w:p>
+      <w:pPr>
+        <w:rPr>
+          <w:b/>
+        </w:rPr>
+      </w:pPr>
+      <w:r>
+        <w:rPr>
+          <w:b/>
+        </w:rPr>
+        <w:t xml:space="preserve">Simple Java program </w:t>
+      </w:r>
+    </w:p>
+    <w:p>
+      <w:pPr>
+        <w:rPr>
+          <w:b/>
+        </w:rPr>
+      </w:pPr>
+      <w:r>
+        <w:rPr>
+          <w:b/>
+        </w:rPr>
+        <w:t xml:space="preserve">Syntax of class </w:t>
+      </w:r>
+    </w:p>
+    <w:p>
+      <w:pPr>
+        <w:rPr>
+          <w:b/>
+        </w:rPr>
+      </w:pPr>
+    </w:p>
+    <w:p>
+      <w:pPr>
+        <w:rPr>
+          <w:b/>
+        </w:rPr>
+      </w:pPr>
+      <w:proofErr w:type="gramStart"/>
+      <w:r>
+        <w:rPr>
+          <w:b/>
+        </w:rPr>
+        <w:t>class</w:t>
+      </w:r>
+      <w:proofErr w:type="gramEnd"/>
+      <w:r>
+        <w:rPr>
+          <w:b/>
+        </w:rPr>
+        <w:t xml:space="preserve"> </w:t>
+      </w:r>
+      <w:proofErr w:type="spellStart"/>
+      <w:r>
+        <w:rPr>
+          <w:b/>
+        </w:rPr>
+        <w:t>ClassName</w:t>
+      </w:r>
+      <w:proofErr w:type="spellEnd"/>
+      <w:r>
+        <w:rPr>
+          <w:b/>
+        </w:rPr>
+        <w:t xml:space="preserve"> {</w:t>
+      </w:r>
+      <w:r>
+        <w:rPr>
+          <w:b/>
+        </w:rPr>
+        <w:tab/>
+      </w:r>
+      <w:r>
+        <w:rPr>
+          <w:b/>
+        </w:rPr>
+        <w:tab/>
+        <w:t>//</w:t>
+      </w:r>
+    </w:p>
+    <w:p>
+      <w:pPr>
+        <w:rPr>
+          <w:b/>
+        </w:rPr>
+      </w:pPr>
+      <w:r>
+        <w:rPr>
+          <w:b/>
+        </w:rPr>
+        <w:tab/>
+      </w:r>
+      <w:r>
+        <w:rPr>
+          <w:b/>
+        </w:rPr>
+        <w:tab/>
+      </w:r>
+      <w:proofErr w:type="gramStart"/>
+      <w:r>
+        <w:rPr>
+          <w:b/>
+        </w:rPr>
+        <w:t>variables/fields</w:t>
+      </w:r>
+      <w:proofErr w:type="gramEnd"/>
+      <w:r>
+        <w:rPr>
+          <w:b/>
+        </w:rPr>
+        <w:t>;</w:t>
+      </w:r>
+    </w:p>
+    <w:p>
+      <w:pPr>
+        <w:rPr>
+          <w:b/>
+        </w:rPr>
+      </w:pPr>
+      <w:r>
+        <w:rPr>
+          <w:b/>
+        </w:rPr>
+        <w:tab/>
+      </w:r>
+      <w:r>
+        <w:rPr>
+          <w:b/>
+        </w:rPr>
+        <w:tab/>
+      </w:r>
+      <w:proofErr w:type="gramStart"/>
+      <w:r>
+        <w:rPr>
+          <w:b/>
+        </w:rPr>
+        <w:t>methods/functions</w:t>
+      </w:r>
+      <w:proofErr w:type="gramEnd"/>
+      <w:r>
+        <w:rPr>
+          <w:b/>
+        </w:rPr>
+        <w:t>;</w:t>
+      </w:r>
+    </w:p>
+    <w:p>
+      <w:pPr>
+        <w:rPr>
+          <w:b/>
+        </w:rPr>
+      </w:pPr>
+      <w:r>
+        <w:rPr>
+          <w:b/>
+        </w:rPr>
+        <w:t>}</w:t>
+      </w:r>
+    </w:p>
+    <w:p>
+      <w:pPr>
+        <w:rPr>
+          <w:b/>
+        </w:rPr>
+      </w:pPr>
+      <w:r>
+        <w:rPr>
+          <w:b/>
+        </w:rPr>
+        <w:t xml:space="preserve"> </w:t>
+      </w:r>
+      <w:proofErr w:type="spellStart"/>
+      <w:proofErr w:type="gramStart"/>
+      <w:r>
+        <w:rPr>
+          <w:b/>
+        </w:rPr>
+        <w:t>className</w:t>
+      </w:r>
+      <w:proofErr w:type="spellEnd"/>
+      <w:proofErr w:type="gramEnd"/>
+      <w:r>
+        <w:rPr>
+          <w:b/>
+        </w:rPr>
+        <w:t xml:space="preserve"> must be follow Pascal Naming rules. </w:t>
+      </w:r>
+    </w:p>
+    <w:p>
+      <w:pPr>
+        <w:pStyle w:val="ListParagraph"/>
+        <w:numPr>
+          <w:ilvl w:val="0"/>
+          <w:numId w:val="1"/>
+        </w:numPr>
+        <w:rPr>
+          <w:b/>
+        </w:rPr>
+      </w:pPr>
+      <w:r>
+        <w:rPr>
+          <w:b/>
+        </w:rPr>
+        <w:t xml:space="preserve">If class contains 1 world first letter upper case. </w:t>
+      </w:r>
+    </w:p>
+    <w:p>
+      <w:pPr>
+        <w:pStyle w:val="ListParagraph"/>
+        <w:numPr>
+          <w:ilvl w:val="0"/>
+          <w:numId w:val="1"/>
+        </w:numPr>
+        <w:rPr>
+          <w:b/>
+        </w:rPr>
+      </w:pPr>
+      <w:r>
+        <w:rPr>
+          <w:b/>
+        </w:rPr>
+        <w:t xml:space="preserve">If class contains more than one world each world first letter </w:t>
+      </w:r>
+      <w:r>
+        <w:rPr>
+          <w:b/>
+        </w:rPr>
+        <w:t xml:space="preserve">uppers. </w:t>
+      </w:r>
+    </w:p>
+    <w:p>
+      <w:pPr>
+        <w:rPr>
+          <w:b/>
+        </w:rPr>
+      </w:pPr>
       <w:bookmarkStart w:id="0" w:name="_GoBack"/>
       <w:bookmarkEnd w:id="0"/>
+    </w:p>
+    <w:p>
+      <w:pPr>
+        <w:spacing w:after="0"/>
+        <w:rPr>
+          <w:b/>
+        </w:rPr>
+      </w:pPr>
+      <w:proofErr w:type="gramStart"/>
+      <w:r>
+        <w:rPr>
+          <w:b/>
+        </w:rPr>
+        <w:t>class</w:t>
+      </w:r>
+      <w:proofErr w:type="gramEnd"/>
+      <w:r>
+        <w:rPr>
+          <w:b/>
+        </w:rPr>
+        <w:t xml:space="preserve"> Demo {</w:t>
+      </w:r>
+    </w:p>
+    <w:p>
+      <w:pPr>
+        <w:spacing w:after="0"/>
+        <w:rPr>
+          <w:b/>
+        </w:rPr>
+      </w:pPr>
+      <w:r>
+        <w:rPr>
+          <w:b/>
+        </w:rPr>
+        <w:tab/>
+      </w:r>
+      <w:proofErr w:type="gramStart"/>
+      <w:r>
+        <w:rPr>
+          <w:b/>
+        </w:rPr>
+        <w:t>public</w:t>
+      </w:r>
+      <w:proofErr w:type="gramEnd"/>
+      <w:r>
+        <w:rPr>
+          <w:b/>
+        </w:rPr>
+        <w:t xml:space="preserve"> static void main(String </w:t>
+      </w:r>
+      <w:proofErr w:type="spellStart"/>
+      <w:r>
+        <w:rPr>
+          <w:b/>
+        </w:rPr>
+        <w:t>args</w:t>
+      </w:r>
+      <w:proofErr w:type="spellEnd"/>
+      <w:r>
+        <w:rPr>
+          <w:b/>
+        </w:rPr>
+        <w:t>[]) {</w:t>
+      </w:r>
+    </w:p>
+    <w:p>
+      <w:pPr>
+        <w:spacing w:after="0"/>
+        <w:rPr>
+          <w:b/>
+        </w:rPr>
+      </w:pPr>
+      <w:r>
+        <w:rPr>
+          <w:b/>
+        </w:rPr>
+        <w:tab/>
+      </w:r>
+      <w:r>
+        <w:rPr>
+          <w:b/>
+        </w:rPr>
+        <w:tab/>
+      </w:r>
+      <w:proofErr w:type="spellStart"/>
+      <w:proofErr w:type="gramStart"/>
+      <w:r>
+        <w:rPr>
+          <w:b/>
+        </w:rPr>
+        <w:t>System.out.println</w:t>
+      </w:r>
+      <w:proofErr w:type="spellEnd"/>
+      <w:r>
+        <w:rPr>
+          <w:b/>
+        </w:rPr>
+        <w:t>(</w:t>
+      </w:r>
+      <w:proofErr w:type="gramEnd"/>
+      <w:r>
+        <w:rPr>
+          <w:b/>
+        </w:rPr>
+        <w:t>"Welcome to Java...");</w:t>
+      </w:r>
+    </w:p>
+    <w:p>
+      <w:pPr>
+        <w:spacing w:after="0"/>
+        <w:rPr>
+          <w:b/>
+        </w:rPr>
+      </w:pPr>
+      <w:r>
+        <w:rPr>
+          <w:b/>
+        </w:rPr>
+        <w:tab/>
+        <w:t>}</w:t>
+      </w:r>
+    </w:p>
+    <w:p>
+      <w:pPr>
+        <w:spacing w:after="0"/>
+        <w:rPr>
+          <w:b/>
+        </w:rPr>
+      </w:pPr>
+      <w:r>
+        <w:rPr>
+          <w:b/>
+        </w:rPr>
+        <w:t>}</w:t>
+      </w:r>
+    </w:p>
+    <w:p>
+      <w:pPr>
+        <w:rPr>
+          <w:b/>
+        </w:rPr>
+      </w:pPr>
+    </w:p>
+    <w:p>
+      <w:pPr>
+        <w:rPr>
+          <w:b/>
+        </w:rPr>
+      </w:pPr>
+      <w:r>
+        <w:rPr>
+          <w:b/>
+        </w:rPr>
+        <w:t xml:space="preserve">Save the program className.java </w:t>
+      </w:r>
+    </w:p>
+    <w:p>
+      <w:pPr>
+        <w:rPr>
+          <w:b/>
+        </w:rPr>
+      </w:pPr>
+      <w:r>
+        <w:rPr>
+          <w:b/>
+        </w:rPr>
+        <w:t xml:space="preserve">Demo.java </w:t>
+      </w:r>
+    </w:p>
+    <w:p>
+      <w:pPr>
+        <w:rPr>
+          <w:b/>
+        </w:rPr>
+      </w:pPr>
+      <w:r>
+        <w:rPr>
+          <w:b/>
+        </w:rPr>
+        <w:t xml:space="preserve">To compile the program open command prompt and refer to java program directory </w:t>
+      </w:r>
+    </w:p>
+    <w:p>
+      <w:pPr>
+        <w:rPr>
+          <w:b/>
+        </w:rPr>
+      </w:pPr>
+      <w:proofErr w:type="spellStart"/>
+      <w:proofErr w:type="gramStart"/>
+      <w:r>
+        <w:rPr>
+          <w:b/>
+        </w:rPr>
+        <w:t>javac</w:t>
+      </w:r>
+      <w:proofErr w:type="spellEnd"/>
+      <w:proofErr w:type="gramEnd"/>
+      <w:r>
+        <w:rPr>
+          <w:b/>
+        </w:rPr>
+        <w:t xml:space="preserve"> Demo.java </w:t>
+      </w:r>
+      <w:r>
+        <w:rPr>
+          <w:b/>
+        </w:rPr>
+        <w:tab/>
+        <w:t>(</w:t>
+      </w:r>
+      <w:proofErr w:type="spellStart"/>
+      <w:r>
+        <w:rPr>
+          <w:b/>
+        </w:rPr>
+        <w:t>javac</w:t>
+      </w:r>
+      <w:proofErr w:type="spellEnd"/>
+      <w:r>
+        <w:rPr>
+          <w:b/>
+        </w:rPr>
+        <w:t xml:space="preserve"> className.java)</w:t>
+      </w:r>
+    </w:p>
+    <w:p>
+      <w:pPr>
+        <w:rPr>
+          <w:b/>
+        </w:rPr>
+      </w:pPr>
+      <w:proofErr w:type="gramStart"/>
+      <w:r>
+        <w:rPr>
+          <w:b/>
+        </w:rPr>
+        <w:t>after</w:t>
+      </w:r>
+      <w:proofErr w:type="gramEnd"/>
+      <w:r>
+        <w:rPr>
+          <w:b/>
+        </w:rPr>
+        <w:t xml:space="preserve"> compile successfully </w:t>
+      </w:r>
+    </w:p>
+    <w:p>
+      <w:pPr>
+        <w:rPr>
+          <w:b/>
+        </w:rPr>
+      </w:pPr>
+      <w:proofErr w:type="gramStart"/>
+      <w:r>
+        <w:rPr>
+          <w:b/>
+        </w:rPr>
+        <w:t>java</w:t>
+      </w:r>
+      <w:proofErr w:type="gramEnd"/>
+      <w:r>
+        <w:rPr>
+          <w:b/>
+        </w:rPr>
+        <w:t xml:space="preserve"> Demo</w:t>
+      </w:r>
+      <w:r>
+        <w:rPr>
+          <w:b/>
+        </w:rPr>
+        <w:tab/>
+      </w:r>
+      <w:r>
+        <w:rPr>
+          <w:b/>
+        </w:rPr>
+        <w:tab/>
+        <w:t xml:space="preserve">(java </w:t>
+      </w:r>
+      <w:proofErr w:type="spellStart"/>
+      <w:r>
+        <w:rPr>
+          <w:b/>
+        </w:rPr>
+        <w:t>classname</w:t>
+      </w:r>
+      <w:proofErr w:type="spellEnd"/>
+      <w:r>
+        <w:rPr>
+          <w:b/>
+        </w:rPr>
+        <w:t>)</w:t>
+      </w:r>
+    </w:p>
+    <w:p>
+      <w:pPr>
+        <w:rPr>
+          <w:b/>
+        </w:rPr>
+      </w:pPr>
     </w:p>
     <w:p>
       <w:pPr>
@@ -578,6 +1616,103 @@
     </w:sectPr>
   </w:body>
 </w:document>
+</file>
+
+<file path=word/numbering.xml><?xml version="1.0" encoding="utf-8"?>
+<w:numbering xmlns:wpc="http://schemas.microsoft.com/office/word/2010/wordprocessingCanvas" xmlns:mc="http://schemas.openxmlformats.org/markup-compatibility/2006" xmlns:o="urn:schemas-microsoft-com:office:office" xmlns:r="http://schemas.openxmlformats.org/officeDocument/2006/relationships" xmlns:m="http://schemas.openxmlformats.org/officeDocument/2006/math" xmlns:v="urn:schemas-microsoft-com:vml" xmlns:wp14="http://schemas.microsoft.com/office/word/2010/wordprocessingDrawing" xmlns:wp="http://schemas.openxmlformats.org/drawingml/2006/wordprocessingDrawing" xmlns:w10="urn:schemas-microsoft-com:office:word" xmlns:w="http://schemas.openxmlformats.org/wordprocessingml/2006/main" xmlns:w14="http://schemas.microsoft.com/office/word/2010/wordml" xmlns:w15="http://schemas.microsoft.com/office/word/2012/wordml" xmlns:wpg="http://schemas.microsoft.com/office/word/2010/wordprocessingGroup" xmlns:wpi="http://schemas.microsoft.com/office/word/2010/wordprocessingInk" xmlns:wne="http://schemas.microsoft.com/office/word/2006/wordml" xmlns:wps="http://schemas.microsoft.com/office/word/2010/wordprocessingShape" mc:Ignorable="w14 w15 wp14">
+  <w:abstractNum w:abstractNumId="0" w15:restartNumberingAfterBreak="0">
+    <w:nsid w:val="274A7588"/>
+    <w:multiLevelType w:val="hybridMultilevel"/>
+    <w:tmpl w:val="1E68F5C0"/>
+    <w:lvl w:ilvl="0" w:tplc="4009000F">
+      <w:start w:val="1"/>
+      <w:numFmt w:val="decimal"/>
+      <w:lvlText w:val="%1."/>
+      <w:lvlJc w:val="left"/>
+      <w:pPr>
+        <w:ind w:left="720" w:hanging="360"/>
+      </w:pPr>
+      <w:rPr>
+        <w:rFonts w:hint="default"/>
+      </w:rPr>
+    </w:lvl>
+    <w:lvl w:ilvl="1" w:tplc="40090019" w:tentative="1">
+      <w:start w:val="1"/>
+      <w:numFmt w:val="lowerLetter"/>
+      <w:lvlText w:val="%2."/>
+      <w:lvlJc w:val="left"/>
+      <w:pPr>
+        <w:ind w:left="1440" w:hanging="360"/>
+      </w:pPr>
+    </w:lvl>
+    <w:lvl w:ilvl="2" w:tplc="4009001B" w:tentative="1">
+      <w:start w:val="1"/>
+      <w:numFmt w:val="lowerRoman"/>
+      <w:lvlText w:val="%3."/>
+      <w:lvlJc w:val="right"/>
+      <w:pPr>
+        <w:ind w:left="2160" w:hanging="180"/>
+      </w:pPr>
+    </w:lvl>
+    <w:lvl w:ilvl="3" w:tplc="4009000F" w:tentative="1">
+      <w:start w:val="1"/>
+      <w:numFmt w:val="decimal"/>
+      <w:lvlText w:val="%4."/>
+      <w:lvlJc w:val="left"/>
+      <w:pPr>
+        <w:ind w:left="2880" w:hanging="360"/>
+      </w:pPr>
+    </w:lvl>
+    <w:lvl w:ilvl="4" w:tplc="40090019" w:tentative="1">
+      <w:start w:val="1"/>
+      <w:numFmt w:val="lowerLetter"/>
+      <w:lvlText w:val="%5."/>
+      <w:lvlJc w:val="left"/>
+      <w:pPr>
+        <w:ind w:left="3600" w:hanging="360"/>
+      </w:pPr>
+    </w:lvl>
+    <w:lvl w:ilvl="5" w:tplc="4009001B" w:tentative="1">
+      <w:start w:val="1"/>
+      <w:numFmt w:val="lowerRoman"/>
+      <w:lvlText w:val="%6."/>
+      <w:lvlJc w:val="right"/>
+      <w:pPr>
+        <w:ind w:left="4320" w:hanging="180"/>
+      </w:pPr>
+    </w:lvl>
+    <w:lvl w:ilvl="6" w:tplc="4009000F" w:tentative="1">
+      <w:start w:val="1"/>
+      <w:numFmt w:val="decimal"/>
+      <w:lvlText w:val="%7."/>
+      <w:lvlJc w:val="left"/>
+      <w:pPr>
+        <w:ind w:left="5040" w:hanging="360"/>
+      </w:pPr>
+    </w:lvl>
+    <w:lvl w:ilvl="7" w:tplc="40090019" w:tentative="1">
+      <w:start w:val="1"/>
+      <w:numFmt w:val="lowerLetter"/>
+      <w:lvlText w:val="%8."/>
+      <w:lvlJc w:val="left"/>
+      <w:pPr>
+        <w:ind w:left="5760" w:hanging="360"/>
+      </w:pPr>
+    </w:lvl>
+    <w:lvl w:ilvl="8" w:tplc="4009001B" w:tentative="1">
+      <w:start w:val="1"/>
+      <w:numFmt w:val="lowerRoman"/>
+      <w:lvlText w:val="%9."/>
+      <w:lvlJc w:val="right"/>
+      <w:pPr>
+        <w:ind w:left="6480" w:hanging="180"/>
+      </w:pPr>
+    </w:lvl>
+  </w:abstractNum>
+  <w:num w:numId="1">
+    <w:abstractNumId w:val="0"/>
+  </w:num>
+</w:numbering>
 </file>
 
 <file path=word/styles.xml><?xml version="1.0" encoding="utf-8"?>
@@ -1012,6 +2147,17 @@
       <w:u w:val="single"/>
     </w:rPr>
   </w:style>
+  <w:style w:type="paragraph" w:styleId="ListParagraph">
+    <w:name w:val="List Paragraph"/>
+    <w:basedOn w:val="Normal"/>
+    <w:uiPriority w:val="34"/>
+    <w:qFormat/>
+    <w:rsid w:val="009E57DD"/>
+    <w:pPr>
+      <w:ind w:left="720"/>
+      <w:contextualSpacing/>
+    </w:pPr>
+  </w:style>
 </w:styles>
 </file>
 

</xml_diff>

<commit_message>
Day 2 notes partial
</commit_message>
<xml_diff>
--- a/Java_OOPS_Notes.docx
+++ b/Java_OOPS_Notes.docx
@@ -8,6 +8,12 @@
           <w:highlight w:val="yellow"/>
         </w:rPr>
       </w:pPr>
+      <w:r>
+        <w:rPr>
+          <w:highlight w:val="yellow"/>
+        </w:rPr>
+        <w:t xml:space="preserve">Day 1 </w:t>
+      </w:r>
     </w:p>
     <w:p>
       <w:pPr>
@@ -1284,329 +1290,1298 @@
           <w:b/>
         </w:rPr>
       </w:pPr>
+    </w:p>
+    <w:p>
+      <w:pPr>
+        <w:spacing w:after="0"/>
+        <w:rPr>
+          <w:b/>
+        </w:rPr>
+      </w:pPr>
+      <w:proofErr w:type="gramStart"/>
+      <w:r>
+        <w:rPr>
+          <w:b/>
+        </w:rPr>
+        <w:t>class</w:t>
+      </w:r>
+      <w:proofErr w:type="gramEnd"/>
+      <w:r>
+        <w:rPr>
+          <w:b/>
+        </w:rPr>
+        <w:t xml:space="preserve"> Demo {</w:t>
+      </w:r>
+    </w:p>
+    <w:p>
+      <w:pPr>
+        <w:spacing w:after="0"/>
+        <w:rPr>
+          <w:b/>
+        </w:rPr>
+      </w:pPr>
+      <w:r>
+        <w:rPr>
+          <w:b/>
+        </w:rPr>
+        <w:tab/>
+      </w:r>
+      <w:proofErr w:type="gramStart"/>
+      <w:r>
+        <w:rPr>
+          <w:b/>
+        </w:rPr>
+        <w:t>public</w:t>
+      </w:r>
+      <w:proofErr w:type="gramEnd"/>
+      <w:r>
+        <w:rPr>
+          <w:b/>
+        </w:rPr>
+        <w:t xml:space="preserve"> static void main(String </w:t>
+      </w:r>
+      <w:proofErr w:type="spellStart"/>
+      <w:r>
+        <w:rPr>
+          <w:b/>
+        </w:rPr>
+        <w:t>args</w:t>
+      </w:r>
+      <w:proofErr w:type="spellEnd"/>
+      <w:r>
+        <w:rPr>
+          <w:b/>
+        </w:rPr>
+        <w:t>[]) {</w:t>
+      </w:r>
+    </w:p>
+    <w:p>
+      <w:pPr>
+        <w:spacing w:after="0"/>
+        <w:rPr>
+          <w:b/>
+        </w:rPr>
+      </w:pPr>
+      <w:r>
+        <w:rPr>
+          <w:b/>
+        </w:rPr>
+        <w:tab/>
+      </w:r>
+      <w:r>
+        <w:rPr>
+          <w:b/>
+        </w:rPr>
+        <w:tab/>
+      </w:r>
+      <w:proofErr w:type="spellStart"/>
+      <w:proofErr w:type="gramStart"/>
+      <w:r>
+        <w:rPr>
+          <w:b/>
+        </w:rPr>
+        <w:t>System.out.println</w:t>
+      </w:r>
+      <w:proofErr w:type="spellEnd"/>
+      <w:r>
+        <w:rPr>
+          <w:b/>
+        </w:rPr>
+        <w:t>(</w:t>
+      </w:r>
+      <w:proofErr w:type="gramEnd"/>
+      <w:r>
+        <w:rPr>
+          <w:b/>
+        </w:rPr>
+        <w:t>"Welcome to Java...");</w:t>
+      </w:r>
+    </w:p>
+    <w:p>
+      <w:pPr>
+        <w:spacing w:after="0"/>
+        <w:rPr>
+          <w:b/>
+        </w:rPr>
+      </w:pPr>
+      <w:r>
+        <w:rPr>
+          <w:b/>
+        </w:rPr>
+        <w:tab/>
+        <w:t>}</w:t>
+      </w:r>
+    </w:p>
+    <w:p>
+      <w:pPr>
+        <w:spacing w:after="0"/>
+        <w:rPr>
+          <w:b/>
+        </w:rPr>
+      </w:pPr>
+      <w:r>
+        <w:rPr>
+          <w:b/>
+        </w:rPr>
+        <w:t>}</w:t>
+      </w:r>
+    </w:p>
+    <w:p>
+      <w:pPr>
+        <w:rPr>
+          <w:b/>
+        </w:rPr>
+      </w:pPr>
+    </w:p>
+    <w:p>
+      <w:pPr>
+        <w:rPr>
+          <w:b/>
+        </w:rPr>
+      </w:pPr>
+      <w:r>
+        <w:rPr>
+          <w:b/>
+        </w:rPr>
+        <w:t xml:space="preserve">Save the program className.java </w:t>
+      </w:r>
+    </w:p>
+    <w:p>
+      <w:pPr>
+        <w:rPr>
+          <w:b/>
+        </w:rPr>
+      </w:pPr>
+      <w:r>
+        <w:rPr>
+          <w:b/>
+        </w:rPr>
+        <w:t xml:space="preserve">Demo.java </w:t>
+      </w:r>
+    </w:p>
+    <w:p>
+      <w:pPr>
+        <w:rPr>
+          <w:b/>
+        </w:rPr>
+      </w:pPr>
+      <w:r>
+        <w:rPr>
+          <w:b/>
+        </w:rPr>
+        <w:t xml:space="preserve">To compile the program open command prompt and refer to java program directory </w:t>
+      </w:r>
+    </w:p>
+    <w:p>
+      <w:pPr>
+        <w:rPr>
+          <w:b/>
+        </w:rPr>
+      </w:pPr>
+      <w:proofErr w:type="spellStart"/>
+      <w:proofErr w:type="gramStart"/>
+      <w:r>
+        <w:rPr>
+          <w:b/>
+        </w:rPr>
+        <w:t>javac</w:t>
+      </w:r>
+      <w:proofErr w:type="spellEnd"/>
+      <w:proofErr w:type="gramEnd"/>
+      <w:r>
+        <w:rPr>
+          <w:b/>
+        </w:rPr>
+        <w:t xml:space="preserve"> Demo.java </w:t>
+      </w:r>
+      <w:r>
+        <w:rPr>
+          <w:b/>
+        </w:rPr>
+        <w:tab/>
+        <w:t>(</w:t>
+      </w:r>
+      <w:proofErr w:type="spellStart"/>
+      <w:r>
+        <w:rPr>
+          <w:b/>
+        </w:rPr>
+        <w:t>javac</w:t>
+      </w:r>
+      <w:proofErr w:type="spellEnd"/>
+      <w:r>
+        <w:rPr>
+          <w:b/>
+        </w:rPr>
+        <w:t xml:space="preserve"> className.java)</w:t>
+      </w:r>
+    </w:p>
+    <w:p>
+      <w:pPr>
+        <w:rPr>
+          <w:b/>
+        </w:rPr>
+      </w:pPr>
+      <w:proofErr w:type="gramStart"/>
+      <w:r>
+        <w:rPr>
+          <w:b/>
+        </w:rPr>
+        <w:t>after</w:t>
+      </w:r>
+      <w:proofErr w:type="gramEnd"/>
+      <w:r>
+        <w:rPr>
+          <w:b/>
+        </w:rPr>
+        <w:t xml:space="preserve"> compile successfully </w:t>
+      </w:r>
+    </w:p>
+    <w:p>
+      <w:pPr>
+        <w:rPr>
+          <w:b/>
+        </w:rPr>
+      </w:pPr>
+      <w:proofErr w:type="gramStart"/>
+      <w:r>
+        <w:rPr>
+          <w:b/>
+        </w:rPr>
+        <w:t>java</w:t>
+      </w:r>
+      <w:proofErr w:type="gramEnd"/>
+      <w:r>
+        <w:rPr>
+          <w:b/>
+        </w:rPr>
+        <w:t xml:space="preserve"> Demo</w:t>
+      </w:r>
+      <w:r>
+        <w:rPr>
+          <w:b/>
+        </w:rPr>
+        <w:tab/>
+      </w:r>
+      <w:r>
+        <w:rPr>
+          <w:b/>
+        </w:rPr>
+        <w:tab/>
+        <w:t xml:space="preserve">(java </w:t>
+      </w:r>
+      <w:proofErr w:type="spellStart"/>
+      <w:r>
+        <w:rPr>
+          <w:b/>
+        </w:rPr>
+        <w:t>classname</w:t>
+      </w:r>
+      <w:proofErr w:type="spellEnd"/>
+      <w:r>
+        <w:rPr>
+          <w:b/>
+        </w:rPr>
+        <w:t>)</w:t>
+      </w:r>
+    </w:p>
+    <w:p>
+      <w:pPr>
+        <w:rPr>
+          <w:b/>
+        </w:rPr>
+      </w:pPr>
+    </w:p>
+    <w:p>
+      <w:pPr>
+        <w:rPr>
+          <w:b/>
+        </w:rPr>
+      </w:pPr>
+    </w:p>
+    <w:p>
+      <w:pPr>
+        <w:rPr>
+          <w:b/>
+        </w:rPr>
+      </w:pPr>
+    </w:p>
+    <w:p/>
+    <w:p/>
+    <w:p/>
+    <w:p>
+      <w:pPr>
+        <w:rPr>
+          <w:b/>
+        </w:rPr>
+      </w:pPr>
+      <w:r>
+        <w:rPr>
+          <w:b/>
+          <w:highlight w:val="yellow"/>
+        </w:rPr>
+        <w:lastRenderedPageBreak/>
+        <w:t xml:space="preserve">Day </w:t>
+      </w:r>
+      <w:proofErr w:type="gramStart"/>
+      <w:r>
+        <w:rPr>
+          <w:b/>
+          <w:highlight w:val="yellow"/>
+        </w:rPr>
+        <w:t>2 :</w:t>
+      </w:r>
+      <w:proofErr w:type="gramEnd"/>
+      <w:r>
+        <w:rPr>
+          <w:b/>
+          <w:highlight w:val="yellow"/>
+        </w:rPr>
+        <w:t xml:space="preserve"> 04-04-2021</w:t>
+      </w:r>
+    </w:p>
+    <w:p>
+      <w:pPr>
+        <w:rPr>
+          <w:b/>
+        </w:rPr>
+      </w:pPr>
+    </w:p>
+    <w:p>
+      <w:pPr>
+        <w:rPr>
+          <w:b/>
+        </w:rPr>
+      </w:pPr>
+      <w:r>
+        <w:rPr>
+          <w:b/>
+        </w:rPr>
+        <w:t xml:space="preserve">Created 3 folder </w:t>
+      </w:r>
+    </w:p>
+    <w:p>
+      <w:pPr>
+        <w:rPr>
+          <w:b/>
+        </w:rPr>
+      </w:pPr>
+      <w:r>
+        <w:rPr>
+          <w:b/>
+        </w:rPr>
+        <w:t xml:space="preserve">Manager </w:t>
+      </w:r>
+    </w:p>
+    <w:p>
+      <w:pPr>
+        <w:rPr>
+          <w:b/>
+        </w:rPr>
+      </w:pPr>
+      <w:r>
+        <w:rPr>
+          <w:b/>
+        </w:rPr>
+        <w:tab/>
+      </w:r>
+      <w:r>
+        <w:rPr>
+          <w:b/>
+        </w:rPr>
+        <w:tab/>
+        <w:t xml:space="preserve">In manager folder created Java class </w:t>
+      </w:r>
+    </w:p>
+    <w:p>
+      <w:pPr>
+        <w:rPr>
+          <w:b/>
+        </w:rPr>
+      </w:pPr>
+      <w:r>
+        <w:rPr>
+          <w:b/>
+        </w:rPr>
+        <w:tab/>
+      </w:r>
+      <w:r>
+        <w:rPr>
+          <w:b/>
+        </w:rPr>
+        <w:tab/>
+        <w:t xml:space="preserve">Compiled and run the program </w:t>
+      </w:r>
+    </w:p>
+    <w:p>
+      <w:pPr>
+        <w:rPr>
+          <w:b/>
+          <w:highlight w:val="yellow"/>
+        </w:rPr>
+      </w:pPr>
+      <w:r>
+        <w:rPr>
+          <w:b/>
+        </w:rPr>
+        <w:tab/>
+      </w:r>
+      <w:r>
+        <w:rPr>
+          <w:b/>
+        </w:rPr>
+        <w:tab/>
+      </w:r>
+      <w:proofErr w:type="gramStart"/>
+      <w:r>
+        <w:rPr>
+          <w:b/>
+          <w:highlight w:val="yellow"/>
+        </w:rPr>
+        <w:t>git</w:t>
+      </w:r>
+      <w:proofErr w:type="gramEnd"/>
+      <w:r>
+        <w:rPr>
+          <w:b/>
+          <w:highlight w:val="yellow"/>
+        </w:rPr>
+        <w:t xml:space="preserve"> </w:t>
+      </w:r>
+      <w:proofErr w:type="spellStart"/>
+      <w:r>
+        <w:rPr>
+          <w:b/>
+          <w:highlight w:val="yellow"/>
+        </w:rPr>
+        <w:t>init</w:t>
+      </w:r>
+      <w:proofErr w:type="spellEnd"/>
+      <w:r>
+        <w:rPr>
+          <w:b/>
+          <w:highlight w:val="yellow"/>
+        </w:rPr>
+        <w:t xml:space="preserve"> </w:t>
+      </w:r>
+    </w:p>
+    <w:p>
+      <w:pPr>
+        <w:rPr>
+          <w:b/>
+          <w:highlight w:val="yellow"/>
+        </w:rPr>
+      </w:pPr>
+      <w:r>
+        <w:rPr>
+          <w:b/>
+          <w:highlight w:val="yellow"/>
+        </w:rPr>
+        <w:tab/>
+      </w:r>
+      <w:r>
+        <w:rPr>
+          <w:b/>
+          <w:highlight w:val="yellow"/>
+        </w:rPr>
+        <w:tab/>
+      </w:r>
+      <w:proofErr w:type="gramStart"/>
+      <w:r>
+        <w:rPr>
+          <w:b/>
+          <w:highlight w:val="yellow"/>
+        </w:rPr>
+        <w:t>git</w:t>
+      </w:r>
+      <w:proofErr w:type="gramEnd"/>
+      <w:r>
+        <w:rPr>
+          <w:b/>
+          <w:highlight w:val="yellow"/>
+        </w:rPr>
+        <w:t xml:space="preserve"> add . </w:t>
+      </w:r>
+    </w:p>
+    <w:p>
+      <w:pPr>
+        <w:rPr>
+          <w:b/>
+        </w:rPr>
+      </w:pPr>
+      <w:r>
+        <w:rPr>
+          <w:b/>
+          <w:highlight w:val="yellow"/>
+        </w:rPr>
+        <w:tab/>
+      </w:r>
+      <w:r>
+        <w:rPr>
+          <w:b/>
+          <w:highlight w:val="yellow"/>
+        </w:rPr>
+        <w:tab/>
+      </w:r>
+      <w:proofErr w:type="gramStart"/>
+      <w:r>
+        <w:rPr>
+          <w:b/>
+          <w:highlight w:val="yellow"/>
+        </w:rPr>
+        <w:t>git</w:t>
+      </w:r>
+      <w:proofErr w:type="gramEnd"/>
+      <w:r>
+        <w:rPr>
+          <w:b/>
+          <w:highlight w:val="yellow"/>
+        </w:rPr>
+        <w:t xml:space="preserve"> commit –m “java program created”</w:t>
+      </w:r>
+    </w:p>
+    <w:p>
+      <w:pPr>
+        <w:pStyle w:val="HTMLPreformatted"/>
+        <w:rPr>
+          <w:rFonts w:ascii="Consolas" w:hAnsi="Consolas"/>
+          <w:color w:val="24292E"/>
+          <w:sz w:val="21"/>
+          <w:szCs w:val="21"/>
+        </w:rPr>
+      </w:pPr>
+      <w:proofErr w:type="gramStart"/>
+      <w:r>
+        <w:rPr>
+          <w:rFonts w:ascii="Consolas" w:hAnsi="Consolas"/>
+          <w:color w:val="24292E"/>
+          <w:sz w:val="21"/>
+          <w:szCs w:val="21"/>
+          <w:highlight w:val="yellow"/>
+        </w:rPr>
+        <w:t>git</w:t>
+      </w:r>
+      <w:proofErr w:type="gramEnd"/>
+      <w:r>
+        <w:rPr>
+          <w:rFonts w:ascii="Consolas" w:hAnsi="Consolas"/>
+          <w:color w:val="24292E"/>
+          <w:sz w:val="21"/>
+          <w:szCs w:val="21"/>
+          <w:highlight w:val="yellow"/>
+        </w:rPr>
+        <w:t xml:space="preserve"> remote add origin https://github.com/Kaleakash/java_projects.git</w:t>
+      </w:r>
+    </w:p>
+    <w:p>
+      <w:pPr>
+        <w:rPr>
+          <w:b/>
+        </w:rPr>
+      </w:pPr>
+    </w:p>
+    <w:p>
+      <w:pPr>
+        <w:rPr>
+          <w:b/>
+        </w:rPr>
+      </w:pPr>
+      <w:r>
+        <w:rPr>
+          <w:b/>
+        </w:rPr>
+        <w:t xml:space="preserve">HEAD last commit </w:t>
+      </w:r>
+    </w:p>
+    <w:p>
+      <w:pPr>
+        <w:rPr>
+          <w:b/>
+        </w:rPr>
+      </w:pPr>
+      <w:proofErr w:type="gramStart"/>
+      <w:r>
+        <w:rPr>
+          <w:b/>
+        </w:rPr>
+        <w:t>git</w:t>
+      </w:r>
+      <w:proofErr w:type="gramEnd"/>
+      <w:r>
+        <w:rPr>
+          <w:b/>
+        </w:rPr>
+        <w:t xml:space="preserve"> push –u origin master </w:t>
+      </w:r>
+    </w:p>
+    <w:p>
+      <w:pPr>
+        <w:rPr>
+          <w:b/>
+        </w:rPr>
+      </w:pPr>
+      <w:proofErr w:type="gramStart"/>
+      <w:r>
+        <w:rPr>
+          <w:b/>
+        </w:rPr>
+        <w:t>git</w:t>
+      </w:r>
+      <w:proofErr w:type="gramEnd"/>
+      <w:r>
+        <w:rPr>
+          <w:b/>
+        </w:rPr>
+        <w:t xml:space="preserve"> push –u origin main </w:t>
+      </w:r>
+    </w:p>
+    <w:p>
+      <w:pPr>
+        <w:rPr>
+          <w:b/>
+        </w:rPr>
+      </w:pPr>
+      <w:proofErr w:type="gramStart"/>
+      <w:r>
+        <w:rPr>
+          <w:b/>
+          <w:highlight w:val="yellow"/>
+        </w:rPr>
+        <w:t>git</w:t>
+      </w:r>
+      <w:proofErr w:type="gramEnd"/>
+      <w:r>
+        <w:rPr>
+          <w:b/>
+          <w:highlight w:val="yellow"/>
+        </w:rPr>
+        <w:t xml:space="preserve"> push –u origin HEAD</w:t>
+      </w:r>
+      <w:r>
+        <w:rPr>
+          <w:b/>
+        </w:rPr>
+        <w:tab/>
+        <w:t xml:space="preserve">(last commit in branch) </w:t>
+      </w:r>
+    </w:p>
+    <w:p>
+      <w:pPr>
+        <w:rPr>
+          <w:b/>
+        </w:rPr>
+      </w:pPr>
+      <w:proofErr w:type="gramStart"/>
+      <w:r>
+        <w:rPr>
+          <w:b/>
+        </w:rPr>
+        <w:t>git</w:t>
+      </w:r>
+      <w:proofErr w:type="gramEnd"/>
+      <w:r>
+        <w:rPr>
+          <w:b/>
+        </w:rPr>
+        <w:t xml:space="preserve"> push –u origin </w:t>
+      </w:r>
+    </w:p>
+    <w:p>
+      <w:pPr>
+        <w:rPr>
+          <w:b/>
+        </w:rPr>
+      </w:pPr>
+      <w:proofErr w:type="gramStart"/>
+      <w:r>
+        <w:rPr>
+          <w:b/>
+        </w:rPr>
+        <w:t>origin</w:t>
+      </w:r>
+      <w:proofErr w:type="gramEnd"/>
+      <w:r>
+        <w:rPr>
+          <w:b/>
+        </w:rPr>
+        <w:t xml:space="preserve"> means given the name for that URL (remote URL). </w:t>
+      </w:r>
+    </w:p>
+    <w:p>
+      <w:pPr>
+        <w:rPr>
+          <w:b/>
+        </w:rPr>
+      </w:pPr>
+    </w:p>
+    <w:p>
+      <w:pPr>
+        <w:rPr>
+          <w:b/>
+        </w:rPr>
+      </w:pPr>
+      <w:r>
+        <w:rPr>
+          <w:b/>
+        </w:rPr>
+        <w:t xml:space="preserve">Ajay </w:t>
+      </w:r>
+    </w:p>
+    <w:p>
+      <w:pPr>
+        <w:rPr>
+          <w:b/>
+        </w:rPr>
+      </w:pPr>
+      <w:proofErr w:type="gramStart"/>
+      <w:r>
+        <w:rPr>
+          <w:b/>
+          <w:highlight w:val="yellow"/>
+        </w:rPr>
+        <w:t>git</w:t>
+      </w:r>
+      <w:proofErr w:type="gramEnd"/>
+      <w:r>
+        <w:rPr>
+          <w:b/>
+          <w:highlight w:val="yellow"/>
+        </w:rPr>
+        <w:t xml:space="preserve"> clone URL</w:t>
+      </w:r>
+    </w:p>
+    <w:p>
+      <w:pPr>
+        <w:rPr>
+          <w:b/>
+        </w:rPr>
+      </w:pPr>
+    </w:p>
+    <w:p>
+      <w:pPr>
+        <w:rPr>
+          <w:b/>
+        </w:rPr>
+      </w:pPr>
+      <w:proofErr w:type="gramStart"/>
+      <w:r>
+        <w:rPr>
+          <w:b/>
+        </w:rPr>
+        <w:t>given</w:t>
+      </w:r>
+      <w:proofErr w:type="gramEnd"/>
+      <w:r>
+        <w:rPr>
+          <w:b/>
+        </w:rPr>
+        <w:t xml:space="preserve"> the instruction to Ajay write another java program with A.java </w:t>
+      </w:r>
+      <w:r>
+        <w:rPr>
+          <w:b/>
+        </w:rPr>
+        <w:t xml:space="preserve"> </w:t>
+      </w:r>
+    </w:p>
+    <w:p>
+      <w:pPr>
+        <w:rPr>
+          <w:b/>
+        </w:rPr>
+      </w:pPr>
+      <w:r>
+        <w:rPr>
+          <w:b/>
+        </w:rPr>
+        <w:t xml:space="preserve">Vijay </w:t>
+      </w:r>
+    </w:p>
+    <w:p>
+      <w:pPr>
+        <w:rPr>
+          <w:b/>
+        </w:rPr>
+      </w:pPr>
+      <w:proofErr w:type="gramStart"/>
+      <w:r>
+        <w:rPr>
+          <w:b/>
+          <w:highlight w:val="yellow"/>
+        </w:rPr>
+        <w:t>git</w:t>
+      </w:r>
+      <w:proofErr w:type="gramEnd"/>
+      <w:r>
+        <w:rPr>
+          <w:b/>
+          <w:highlight w:val="yellow"/>
+        </w:rPr>
+        <w:t xml:space="preserve"> clone URL</w:t>
+      </w:r>
+      <w:r>
+        <w:rPr>
+          <w:b/>
+        </w:rPr>
+        <w:t xml:space="preserve"> </w:t>
+      </w:r>
+    </w:p>
+    <w:p>
+      <w:pPr>
+        <w:rPr>
+          <w:b/>
+        </w:rPr>
+      </w:pPr>
+      <w:proofErr w:type="gramStart"/>
+      <w:r>
+        <w:rPr>
+          <w:b/>
+        </w:rPr>
+        <w:t>given</w:t>
+      </w:r>
+      <w:proofErr w:type="gramEnd"/>
+      <w:r>
+        <w:rPr>
+          <w:b/>
+        </w:rPr>
+        <w:t xml:space="preserve"> the instruction to Vijay write B.java program </w:t>
+      </w:r>
+    </w:p>
+    <w:p>
+      <w:pPr>
+        <w:rPr>
+          <w:b/>
+        </w:rPr>
+      </w:pPr>
+    </w:p>
+    <w:p>
+      <w:proofErr w:type="gramStart"/>
+      <w:r>
+        <w:rPr>
+          <w:highlight w:val="yellow"/>
+        </w:rPr>
+        <w:t>Branch</w:t>
+      </w:r>
+      <w:r>
+        <w:t xml:space="preserve"> :</w:t>
+      </w:r>
+      <w:proofErr w:type="gramEnd"/>
+      <w:r>
+        <w:t xml:space="preserve"> branch is just like a movable pointer which hold more than one commit details. </w:t>
+      </w:r>
+    </w:p>
+    <w:p/>
+    <w:p>
+      <w:r>
+        <w:t xml:space="preserve">By default </w:t>
+      </w:r>
+      <w:proofErr w:type="gramStart"/>
+      <w:r>
+        <w:t>In</w:t>
+      </w:r>
+      <w:proofErr w:type="gramEnd"/>
+      <w:r>
+        <w:t xml:space="preserve"> git default branch created with name </w:t>
+      </w:r>
+      <w:r>
+        <w:rPr>
+          <w:highlight w:val="yellow"/>
+        </w:rPr>
+        <w:t>master/main</w:t>
+      </w:r>
+    </w:p>
+    <w:p/>
+    <w:p/>
+    <w:p>
+      <w:r>
+        <w:lastRenderedPageBreak/>
+        <w:t xml:space="preserve">To check branch </w:t>
+      </w:r>
+    </w:p>
+    <w:p/>
+    <w:p>
+      <w:proofErr w:type="gramStart"/>
+      <w:r>
+        <w:rPr>
+          <w:highlight w:val="yellow"/>
+        </w:rPr>
+        <w:t>git</w:t>
+      </w:r>
+      <w:proofErr w:type="gramEnd"/>
+      <w:r>
+        <w:rPr>
+          <w:highlight w:val="yellow"/>
+        </w:rPr>
+        <w:t xml:space="preserve"> branch</w:t>
+      </w:r>
+      <w:r>
+        <w:t xml:space="preserve"> </w:t>
+      </w:r>
+    </w:p>
+    <w:p/>
+    <w:p>
+      <w:r>
+        <w:t xml:space="preserve">Syntax to create the branch </w:t>
+      </w:r>
+    </w:p>
+    <w:p>
+      <w:proofErr w:type="gramStart"/>
+      <w:r>
+        <w:rPr>
+          <w:highlight w:val="yellow"/>
+        </w:rPr>
+        <w:t>git</w:t>
+      </w:r>
+      <w:proofErr w:type="gramEnd"/>
+      <w:r>
+        <w:rPr>
+          <w:highlight w:val="yellow"/>
+        </w:rPr>
+        <w:t xml:space="preserve"> branch </w:t>
+      </w:r>
+      <w:proofErr w:type="spellStart"/>
+      <w:r>
+        <w:rPr>
+          <w:highlight w:val="yellow"/>
+        </w:rPr>
+        <w:t>branchname</w:t>
+      </w:r>
+      <w:proofErr w:type="spellEnd"/>
+    </w:p>
+    <w:p/>
+    <w:p>
+      <w:proofErr w:type="gramStart"/>
+      <w:r>
+        <w:t>move</w:t>
+      </w:r>
+      <w:proofErr w:type="gramEnd"/>
+      <w:r>
+        <w:t xml:space="preserve"> from one branch to another branch </w:t>
+      </w:r>
+    </w:p>
+    <w:p/>
+    <w:p>
+      <w:proofErr w:type="gramStart"/>
+      <w:r>
+        <w:rPr>
+          <w:highlight w:val="yellow"/>
+        </w:rPr>
+        <w:t>git</w:t>
+      </w:r>
+      <w:proofErr w:type="gramEnd"/>
+      <w:r>
+        <w:rPr>
+          <w:highlight w:val="yellow"/>
+        </w:rPr>
+        <w:t xml:space="preserve"> checkout </w:t>
+      </w:r>
+      <w:proofErr w:type="spellStart"/>
+      <w:r>
+        <w:rPr>
+          <w:highlight w:val="yellow"/>
+        </w:rPr>
+        <w:t>branchname</w:t>
+      </w:r>
+      <w:proofErr w:type="spellEnd"/>
+      <w:r>
+        <w:t xml:space="preserve"> </w:t>
+      </w:r>
+    </w:p>
+    <w:p/>
+    <w:p>
+      <w:proofErr w:type="gramStart"/>
+      <w:r>
+        <w:t>how</w:t>
+      </w:r>
+      <w:proofErr w:type="gramEnd"/>
+      <w:r>
+        <w:t xml:space="preserve"> to delete the branch </w:t>
+      </w:r>
+    </w:p>
+    <w:p/>
+    <w:p>
+      <w:proofErr w:type="gramStart"/>
+      <w:r>
+        <w:rPr>
+          <w:highlight w:val="yellow"/>
+        </w:rPr>
+        <w:t>git</w:t>
+      </w:r>
+      <w:proofErr w:type="gramEnd"/>
+      <w:r>
+        <w:rPr>
+          <w:highlight w:val="yellow"/>
+        </w:rPr>
+        <w:t xml:space="preserve"> branch –D </w:t>
+      </w:r>
+      <w:proofErr w:type="spellStart"/>
+      <w:r>
+        <w:rPr>
+          <w:highlight w:val="yellow"/>
+        </w:rPr>
+        <w:t>branchName</w:t>
+      </w:r>
+      <w:proofErr w:type="spellEnd"/>
+      <w:r>
+        <w:t xml:space="preserve"> </w:t>
+      </w:r>
+    </w:p>
+    <w:p/>
+    <w:p>
+      <w:r>
+        <w:t xml:space="preserve">1 way </w:t>
+      </w:r>
+    </w:p>
+    <w:p>
+      <w:r>
+        <w:t xml:space="preserve">Git branch </w:t>
+      </w:r>
+      <w:proofErr w:type="spellStart"/>
+      <w:r>
+        <w:t>branchname</w:t>
+      </w:r>
+      <w:proofErr w:type="spellEnd"/>
+      <w:r>
+        <w:t xml:space="preserve"> </w:t>
+      </w:r>
+    </w:p>
+    <w:p>
+      <w:r>
+        <w:t xml:space="preserve">Git checkout </w:t>
+      </w:r>
+      <w:proofErr w:type="spellStart"/>
+      <w:r>
+        <w:t>branchName</w:t>
+      </w:r>
+      <w:proofErr w:type="spellEnd"/>
+      <w:r>
+        <w:t xml:space="preserve"> </w:t>
+      </w:r>
+    </w:p>
+    <w:p/>
+    <w:p>
+      <w:r>
+        <w:t xml:space="preserve">2 way </w:t>
+      </w:r>
+    </w:p>
+    <w:p>
+      <w:r>
+        <w:t xml:space="preserve">Git checkout –b </w:t>
+      </w:r>
+      <w:proofErr w:type="spellStart"/>
+      <w:r>
+        <w:t>branchName</w:t>
+      </w:r>
+      <w:proofErr w:type="spellEnd"/>
+      <w:r>
+        <w:t xml:space="preserve"> (created branch and switch to new branch)</w:t>
+      </w:r>
+    </w:p>
+    <w:p/>
+    <w:p>
+      <w:r>
+        <w:t xml:space="preserve">Ajay Developer </w:t>
+      </w:r>
+    </w:p>
+    <w:p>
+      <w:r>
+        <w:t xml:space="preserve">Created branch using command </w:t>
+      </w:r>
+    </w:p>
+    <w:p/>
+    <w:p>
+      <w:r>
+        <w:t xml:space="preserve">Git checkout –b Ajay </w:t>
+      </w:r>
+    </w:p>
+    <w:p>
+      <w:r>
+        <w:t xml:space="preserve">Created Ajay.java program </w:t>
+      </w:r>
+    </w:p>
+    <w:p>
+      <w:r>
+        <w:t xml:space="preserve">Compile and run </w:t>
+      </w:r>
+    </w:p>
+    <w:p>
+      <w:r>
+        <w:t xml:space="preserve">Git </w:t>
+      </w:r>
+      <w:proofErr w:type="gramStart"/>
+      <w:r>
+        <w:t>add .</w:t>
+      </w:r>
+      <w:proofErr w:type="gramEnd"/>
+    </w:p>
+    <w:p>
+      <w:r>
+        <w:t>Git commit –m “file created”</w:t>
+      </w:r>
+    </w:p>
+    <w:p>
+      <w:r>
+        <w:t>Git push –u origin HEAD</w:t>
+      </w:r>
+    </w:p>
+    <w:p>
+      <w:r>
+        <w:lastRenderedPageBreak/>
+        <w:t>Then in remote branch (manager merge the Ajay from to main branch)</w:t>
+      </w:r>
+    </w:p>
+    <w:p>
+      <w:r>
+        <w:t xml:space="preserve">Then in Ajay developer come to main branch and delete </w:t>
+      </w:r>
+      <w:proofErr w:type="spellStart"/>
+      <w:r>
+        <w:t>ajay</w:t>
+      </w:r>
+      <w:proofErr w:type="spellEnd"/>
+      <w:r>
+        <w:t xml:space="preserve"> branch. </w:t>
+      </w:r>
+    </w:p>
+    <w:p/>
+    <w:p>
+      <w:r>
+        <w:rPr>
+          <w:highlight w:val="yellow"/>
+        </w:rPr>
+        <w:t>Pull in main/master branch from remote repository</w:t>
+      </w:r>
+      <w:r>
+        <w:t xml:space="preserve"> </w:t>
+      </w:r>
+    </w:p>
+    <w:p/>
+    <w:p>
+      <w:r>
+        <w:t xml:space="preserve">Git pull </w:t>
+      </w:r>
+      <w:proofErr w:type="gramStart"/>
+      <w:r>
+        <w:t>( from</w:t>
+      </w:r>
+      <w:proofErr w:type="gramEnd"/>
+      <w:r>
+        <w:t xml:space="preserve"> remote branch)</w:t>
+      </w:r>
+    </w:p>
+    <w:p>
+      <w:r>
+        <w:rPr>
+          <w:highlight w:val="yellow"/>
+        </w:rPr>
+        <w:t>If you want to do any changes create the branch and push or delete if anything go wrong</w:t>
+      </w:r>
+      <w:r>
+        <w:t xml:space="preserve"> </w:t>
+      </w:r>
+    </w:p>
+    <w:p/>
+    <w:p>
+      <w:r>
+        <w:t xml:space="preserve">Git push –u origin HEAD </w:t>
+      </w:r>
+      <w:r>
+        <w:tab/>
+        <w:t>(From user – defined branch)</w:t>
+      </w:r>
+    </w:p>
+    <w:p/>
+    <w:p/>
+    <w:p>
+      <w:proofErr w:type="gramStart"/>
+      <w:r>
+        <w:t>class</w:t>
+      </w:r>
+      <w:proofErr w:type="gramEnd"/>
+      <w:r>
+        <w:t xml:space="preserve"> Demo {</w:t>
+      </w:r>
+    </w:p>
+    <w:p>
+      <w:r>
+        <w:tab/>
+      </w:r>
+      <w:proofErr w:type="spellStart"/>
+      <w:proofErr w:type="gramStart"/>
+      <w:r>
+        <w:t>int</w:t>
+      </w:r>
+      <w:proofErr w:type="spellEnd"/>
+      <w:proofErr w:type="gramEnd"/>
+      <w:r>
+        <w:t xml:space="preserve"> a;</w:t>
+      </w:r>
+      <w:r>
+        <w:tab/>
+      </w:r>
+      <w:r>
+        <w:tab/>
+        <w:t xml:space="preserve">//Ajay </w:t>
+      </w:r>
+    </w:p>
+    <w:p/>
+    <w:p>
+      <w:r>
+        <w:tab/>
+      </w:r>
+      <w:proofErr w:type="spellStart"/>
+      <w:proofErr w:type="gramStart"/>
+      <w:r>
+        <w:t>int</w:t>
+      </w:r>
+      <w:proofErr w:type="spellEnd"/>
+      <w:proofErr w:type="gramEnd"/>
+      <w:r>
+        <w:t xml:space="preserve"> b;</w:t>
+      </w:r>
+      <w:r>
+        <w:tab/>
+      </w:r>
+      <w:r>
+        <w:tab/>
+        <w:t xml:space="preserve">//Vijay </w:t>
+      </w:r>
+    </w:p>
+    <w:p>
+      <w:r>
+        <w:t>}</w:t>
+      </w:r>
+    </w:p>
+    <w:p>
+      <w:pPr>
+        <w:rPr>
+          <w:b/>
+        </w:rPr>
+      </w:pPr>
+      <w:r>
+        <w:rPr>
+          <w:b/>
+        </w:rPr>
+        <w:t xml:space="preserve">Conflicts </w:t>
+      </w:r>
+    </w:p>
+    <w:p>
+      <w:pPr>
+        <w:rPr>
+          <w:b/>
+        </w:rPr>
+      </w:pPr>
+      <w:r>
+        <w:rPr>
+          <w:b/>
+        </w:rPr>
+        <w:t xml:space="preserve">Switch from one remote repository to another repository </w:t>
+      </w:r>
+    </w:p>
+    <w:p>
       <w:bookmarkStart w:id="0" w:name="_GoBack"/>
       <w:bookmarkEnd w:id="0"/>
     </w:p>
-    <w:p>
-      <w:pPr>
-        <w:spacing w:after="0"/>
-        <w:rPr>
-          <w:b/>
-        </w:rPr>
-      </w:pPr>
-      <w:proofErr w:type="gramStart"/>
-      <w:r>
-        <w:rPr>
-          <w:b/>
-        </w:rPr>
-        <w:t>class</w:t>
-      </w:r>
-      <w:proofErr w:type="gramEnd"/>
-      <w:r>
-        <w:rPr>
-          <w:b/>
-        </w:rPr>
-        <w:t xml:space="preserve"> Demo {</w:t>
-      </w:r>
-    </w:p>
-    <w:p>
-      <w:pPr>
-        <w:spacing w:after="0"/>
-        <w:rPr>
-          <w:b/>
-        </w:rPr>
-      </w:pPr>
-      <w:r>
-        <w:rPr>
-          <w:b/>
-        </w:rPr>
-        <w:tab/>
-      </w:r>
-      <w:proofErr w:type="gramStart"/>
-      <w:r>
-        <w:rPr>
-          <w:b/>
-        </w:rPr>
-        <w:t>public</w:t>
-      </w:r>
-      <w:proofErr w:type="gramEnd"/>
-      <w:r>
-        <w:rPr>
-          <w:b/>
-        </w:rPr>
-        <w:t xml:space="preserve"> static void main(String </w:t>
-      </w:r>
-      <w:proofErr w:type="spellStart"/>
-      <w:r>
-        <w:rPr>
-          <w:b/>
-        </w:rPr>
-        <w:t>args</w:t>
-      </w:r>
-      <w:proofErr w:type="spellEnd"/>
-      <w:r>
-        <w:rPr>
-          <w:b/>
-        </w:rPr>
-        <w:t>[]) {</w:t>
-      </w:r>
-    </w:p>
-    <w:p>
-      <w:pPr>
-        <w:spacing w:after="0"/>
-        <w:rPr>
-          <w:b/>
-        </w:rPr>
-      </w:pPr>
-      <w:r>
-        <w:rPr>
-          <w:b/>
-        </w:rPr>
-        <w:tab/>
-      </w:r>
-      <w:r>
-        <w:rPr>
-          <w:b/>
-        </w:rPr>
-        <w:tab/>
-      </w:r>
-      <w:proofErr w:type="spellStart"/>
-      <w:proofErr w:type="gramStart"/>
-      <w:r>
-        <w:rPr>
-          <w:b/>
-        </w:rPr>
-        <w:t>System.out.println</w:t>
-      </w:r>
-      <w:proofErr w:type="spellEnd"/>
-      <w:r>
-        <w:rPr>
-          <w:b/>
-        </w:rPr>
-        <w:t>(</w:t>
-      </w:r>
-      <w:proofErr w:type="gramEnd"/>
-      <w:r>
-        <w:rPr>
-          <w:b/>
-        </w:rPr>
-        <w:t>"Welcome to Java...");</w:t>
-      </w:r>
-    </w:p>
-    <w:p>
-      <w:pPr>
-        <w:spacing w:after="0"/>
-        <w:rPr>
-          <w:b/>
-        </w:rPr>
-      </w:pPr>
-      <w:r>
-        <w:rPr>
-          <w:b/>
-        </w:rPr>
-        <w:tab/>
-        <w:t>}</w:t>
-      </w:r>
-    </w:p>
-    <w:p>
-      <w:pPr>
-        <w:spacing w:after="0"/>
-        <w:rPr>
-          <w:b/>
-        </w:rPr>
-      </w:pPr>
-      <w:r>
-        <w:rPr>
-          <w:b/>
-        </w:rPr>
-        <w:t>}</w:t>
-      </w:r>
-    </w:p>
-    <w:p>
-      <w:pPr>
-        <w:rPr>
-          <w:b/>
-        </w:rPr>
-      </w:pPr>
-    </w:p>
-    <w:p>
-      <w:pPr>
-        <w:rPr>
-          <w:b/>
-        </w:rPr>
-      </w:pPr>
-      <w:r>
-        <w:rPr>
-          <w:b/>
-        </w:rPr>
-        <w:t xml:space="preserve">Save the program className.java </w:t>
-      </w:r>
-    </w:p>
-    <w:p>
-      <w:pPr>
-        <w:rPr>
-          <w:b/>
-        </w:rPr>
-      </w:pPr>
-      <w:r>
-        <w:rPr>
-          <w:b/>
-        </w:rPr>
-        <w:t xml:space="preserve">Demo.java </w:t>
-      </w:r>
-    </w:p>
-    <w:p>
-      <w:pPr>
-        <w:rPr>
-          <w:b/>
-        </w:rPr>
-      </w:pPr>
-      <w:r>
-        <w:rPr>
-          <w:b/>
-        </w:rPr>
-        <w:t xml:space="preserve">To compile the program open command prompt and refer to java program directory </w:t>
-      </w:r>
-    </w:p>
-    <w:p>
-      <w:pPr>
-        <w:rPr>
-          <w:b/>
-        </w:rPr>
-      </w:pPr>
-      <w:proofErr w:type="spellStart"/>
-      <w:proofErr w:type="gramStart"/>
-      <w:r>
-        <w:rPr>
-          <w:b/>
-        </w:rPr>
-        <w:t>javac</w:t>
-      </w:r>
-      <w:proofErr w:type="spellEnd"/>
-      <w:proofErr w:type="gramEnd"/>
-      <w:r>
-        <w:rPr>
-          <w:b/>
-        </w:rPr>
-        <w:t xml:space="preserve"> Demo.java </w:t>
-      </w:r>
-      <w:r>
-        <w:rPr>
-          <w:b/>
-        </w:rPr>
-        <w:tab/>
-        <w:t>(</w:t>
-      </w:r>
-      <w:proofErr w:type="spellStart"/>
-      <w:r>
-        <w:rPr>
-          <w:b/>
-        </w:rPr>
-        <w:t>javac</w:t>
-      </w:r>
-      <w:proofErr w:type="spellEnd"/>
-      <w:r>
-        <w:rPr>
-          <w:b/>
-        </w:rPr>
-        <w:t xml:space="preserve"> className.java)</w:t>
-      </w:r>
-    </w:p>
-    <w:p>
-      <w:pPr>
-        <w:rPr>
-          <w:b/>
-        </w:rPr>
-      </w:pPr>
-      <w:proofErr w:type="gramStart"/>
-      <w:r>
-        <w:rPr>
-          <w:b/>
-        </w:rPr>
-        <w:t>after</w:t>
-      </w:r>
-      <w:proofErr w:type="gramEnd"/>
-      <w:r>
-        <w:rPr>
-          <w:b/>
-        </w:rPr>
-        <w:t xml:space="preserve"> compile successfully </w:t>
-      </w:r>
-    </w:p>
-    <w:p>
-      <w:pPr>
-        <w:rPr>
-          <w:b/>
-        </w:rPr>
-      </w:pPr>
-      <w:proofErr w:type="gramStart"/>
-      <w:r>
-        <w:rPr>
-          <w:b/>
-        </w:rPr>
-        <w:t>java</w:t>
-      </w:r>
-      <w:proofErr w:type="gramEnd"/>
-      <w:r>
-        <w:rPr>
-          <w:b/>
-        </w:rPr>
-        <w:t xml:space="preserve"> Demo</w:t>
-      </w:r>
-      <w:r>
-        <w:rPr>
-          <w:b/>
-        </w:rPr>
-        <w:tab/>
-      </w:r>
-      <w:r>
-        <w:rPr>
-          <w:b/>
-        </w:rPr>
-        <w:tab/>
-        <w:t xml:space="preserve">(java </w:t>
-      </w:r>
-      <w:proofErr w:type="spellStart"/>
-      <w:r>
-        <w:rPr>
-          <w:b/>
-        </w:rPr>
-        <w:t>classname</w:t>
-      </w:r>
-      <w:proofErr w:type="spellEnd"/>
-      <w:r>
-        <w:rPr>
-          <w:b/>
-        </w:rPr>
-        <w:t>)</w:t>
-      </w:r>
-    </w:p>
-    <w:p>
-      <w:pPr>
-        <w:rPr>
-          <w:b/>
-        </w:rPr>
-      </w:pPr>
-    </w:p>
-    <w:p>
-      <w:pPr>
-        <w:rPr>
-          <w:b/>
-        </w:rPr>
-      </w:pPr>
-    </w:p>
-    <w:p>
-      <w:pPr>
-        <w:rPr>
-          <w:b/>
-        </w:rPr>
-      </w:pPr>
-    </w:p>
-    <w:p/>
-    <w:p/>
-    <w:p/>
-    <w:p/>
-    <w:p/>
     <w:p/>
     <w:sectPr>
       <w:pgSz w:w="11906" w:h="16838"/>
@@ -2158,6 +3133,61 @@
       <w:contextualSpacing/>
     </w:pPr>
   </w:style>
+  <w:style w:type="paragraph" w:styleId="HTMLPreformatted">
+    <w:name w:val="HTML Preformatted"/>
+    <w:basedOn w:val="Normal"/>
+    <w:link w:val="HTMLPreformattedChar"/>
+    <w:uiPriority w:val="99"/>
+    <w:semiHidden/>
+    <w:unhideWhenUsed/>
+    <w:rsid w:val="00F33915"/>
+    <w:pPr>
+      <w:tabs>
+        <w:tab w:val="left" w:pos="916"/>
+        <w:tab w:val="left" w:pos="1832"/>
+        <w:tab w:val="left" w:pos="2748"/>
+        <w:tab w:val="left" w:pos="3664"/>
+        <w:tab w:val="left" w:pos="4580"/>
+        <w:tab w:val="left" w:pos="5496"/>
+        <w:tab w:val="left" w:pos="6412"/>
+        <w:tab w:val="left" w:pos="7328"/>
+        <w:tab w:val="left" w:pos="8244"/>
+        <w:tab w:val="left" w:pos="9160"/>
+        <w:tab w:val="left" w:pos="10076"/>
+        <w:tab w:val="left" w:pos="10992"/>
+        <w:tab w:val="left" w:pos="11908"/>
+        <w:tab w:val="left" w:pos="12824"/>
+        <w:tab w:val="left" w:pos="13740"/>
+        <w:tab w:val="left" w:pos="14656"/>
+      </w:tabs>
+      <w:spacing w:after="0" w:line="240" w:lineRule="auto"/>
+    </w:pPr>
+    <w:rPr>
+      <w:rFonts w:ascii="Courier New" w:eastAsia="Times New Roman" w:hAnsi="Courier New" w:cs="Courier New"/>
+      <w:sz w:val="20"/>
+      <w:szCs w:val="20"/>
+      <w:lang w:eastAsia="en-IN"/>
+    </w:rPr>
+  </w:style>
+  <w:style w:type="character" w:customStyle="1" w:styleId="HTMLPreformattedChar">
+    <w:name w:val="HTML Preformatted Char"/>
+    <w:basedOn w:val="DefaultParagraphFont"/>
+    <w:link w:val="HTMLPreformatted"/>
+    <w:uiPriority w:val="99"/>
+    <w:semiHidden/>
+    <w:rsid w:val="00F33915"/>
+    <w:rPr>
+      <w:rFonts w:ascii="Courier New" w:eastAsia="Times New Roman" w:hAnsi="Courier New" w:cs="Courier New"/>
+      <w:sz w:val="20"/>
+      <w:szCs w:val="20"/>
+      <w:lang w:eastAsia="en-IN"/>
+    </w:rPr>
+  </w:style>
+  <w:style w:type="character" w:customStyle="1" w:styleId="user-select-contain">
+    <w:name w:val="user-select-contain"/>
+    <w:basedOn w:val="DefaultParagraphFont"/>
+    <w:rsid w:val="00F33915"/>
+  </w:style>
 </w:styles>
 </file>
 

</xml_diff>

<commit_message>
Day 3 start notes
</commit_message>
<xml_diff>
--- a/Java_OOPS_Notes.docx
+++ b/Java_OOPS_Notes.docx
@@ -5881,10 +5881,7 @@
         <w:ind w:firstLine="720"/>
       </w:pPr>
       <w:r>
-        <w:t xml:space="preserve">Do </w:t>
-      </w:r>
-      <w:r>
-        <w:t xml:space="preserve">while loop </w:t>
+        <w:t xml:space="preserve">Do while loop </w:t>
       </w:r>
     </w:p>
     <w:p>
@@ -5906,10 +5903,7 @@
       </w:r>
       <w:proofErr w:type="gramStart"/>
       <w:r>
-        <w:t>do</w:t>
-      </w:r>
-      <w:r>
-        <w:t>{</w:t>
+        <w:t>do{</w:t>
       </w:r>
       <w:proofErr w:type="gramEnd"/>
     </w:p>
@@ -7739,8 +7733,6 @@
       <w:r>
         <w:t xml:space="preserve"> 0</w:t>
       </w:r>
-      <w:bookmarkStart w:id="0" w:name="_GoBack"/>
-      <w:bookmarkEnd w:id="0"/>
     </w:p>
     <w:p>
       <w:r>
@@ -7796,6 +7788,176 @@
     <w:p/>
     <w:p/>
     <w:p/>
+    <w:p/>
+    <w:p/>
+    <w:p/>
+    <w:p>
+      <w:r>
+        <w:rPr>
+          <w:highlight w:val="yellow"/>
+        </w:rPr>
+        <w:lastRenderedPageBreak/>
+        <w:t xml:space="preserve">Day </w:t>
+      </w:r>
+      <w:proofErr w:type="gramStart"/>
+      <w:r>
+        <w:rPr>
+          <w:highlight w:val="yellow"/>
+        </w:rPr>
+        <w:t>3 :</w:t>
+      </w:r>
+      <w:proofErr w:type="gramEnd"/>
+      <w:r>
+        <w:rPr>
+          <w:highlight w:val="yellow"/>
+        </w:rPr>
+        <w:t xml:space="preserve"> 10-04-2021</w:t>
+      </w:r>
+    </w:p>
+    <w:p/>
+    <w:p>
+      <w:r>
+        <w:t>Branch creation</w:t>
+      </w:r>
+    </w:p>
+    <w:p>
+      <w:r>
+        <w:t xml:space="preserve">Git branch </w:t>
+      </w:r>
+      <w:proofErr w:type="spellStart"/>
+      <w:r>
+        <w:t>branchName</w:t>
+      </w:r>
+      <w:proofErr w:type="spellEnd"/>
+      <w:r>
+        <w:t xml:space="preserve"> </w:t>
+      </w:r>
+    </w:p>
+    <w:p>
+      <w:r>
+        <w:t xml:space="preserve">Git checkout </w:t>
+      </w:r>
+      <w:proofErr w:type="spellStart"/>
+      <w:r>
+        <w:t>branchName</w:t>
+      </w:r>
+      <w:proofErr w:type="spellEnd"/>
+    </w:p>
+    <w:p>
+      <w:pPr>
+        <w:ind w:firstLine="720"/>
+      </w:pPr>
+      <w:r>
+        <w:t xml:space="preserve">Or </w:t>
+      </w:r>
+    </w:p>
+    <w:p>
+      <w:r>
+        <w:t xml:space="preserve">Git checkout –b </w:t>
+      </w:r>
+      <w:proofErr w:type="spellStart"/>
+      <w:r>
+        <w:t>branchName</w:t>
+      </w:r>
+      <w:proofErr w:type="spellEnd"/>
+      <w:r>
+        <w:t xml:space="preserve"> </w:t>
+      </w:r>
+    </w:p>
+    <w:p/>
+    <w:p>
+      <w:proofErr w:type="gramStart"/>
+      <w:r>
+        <w:t>git</w:t>
+      </w:r>
+      <w:proofErr w:type="gramEnd"/>
+      <w:r>
+        <w:t xml:space="preserve"> clone URL </w:t>
+      </w:r>
+    </w:p>
+    <w:p/>
+    <w:p>
+      <w:proofErr w:type="gramStart"/>
+      <w:r>
+        <w:t>first</w:t>
+      </w:r>
+      <w:proofErr w:type="gramEnd"/>
+      <w:r>
+        <w:t xml:space="preserve"> time if you want to download the project from git repository we have to use </w:t>
+      </w:r>
+    </w:p>
+    <w:p>
+      <w:bookmarkStart w:id="0" w:name="_GoBack"/>
+      <w:proofErr w:type="gramStart"/>
+      <w:r>
+        <w:t>git</w:t>
+      </w:r>
+      <w:proofErr w:type="gramEnd"/>
+      <w:r>
+        <w:t xml:space="preserve"> clone URL</w:t>
+      </w:r>
+      <w:bookmarkEnd w:id="0"/>
+      <w:r>
+        <w:t xml:space="preserve"> </w:t>
+      </w:r>
+    </w:p>
+    <w:p>
+      <w:proofErr w:type="gramStart"/>
+      <w:r>
+        <w:t>git</w:t>
+      </w:r>
+      <w:proofErr w:type="gramEnd"/>
+      <w:r>
+        <w:t xml:space="preserve"> clone URL </w:t>
+      </w:r>
+    </w:p>
+    <w:p/>
+    <w:p>
+      <w:r>
+        <w:tab/>
+      </w:r>
+      <w:r>
+        <w:tab/>
+      </w:r>
+    </w:p>
+    <w:p>
+      <w:pPr>
+        <w:ind w:firstLine="720"/>
+      </w:pPr>
+      <w:proofErr w:type="gramStart"/>
+      <w:r>
+        <w:t>git</w:t>
+      </w:r>
+      <w:proofErr w:type="gramEnd"/>
+      <w:r>
+        <w:t xml:space="preserve"> pull </w:t>
+      </w:r>
+    </w:p>
+    <w:p>
+      <w:pPr>
+        <w:ind w:firstLine="720"/>
+      </w:pPr>
+      <w:r>
+        <w:tab/>
+      </w:r>
+      <w:r>
+        <w:tab/>
+        <w:t xml:space="preserve">Vs </w:t>
+      </w:r>
+    </w:p>
+    <w:p>
+      <w:pPr>
+        <w:ind w:firstLine="720"/>
+      </w:pPr>
+      <w:proofErr w:type="gramStart"/>
+      <w:r>
+        <w:t>git</w:t>
+      </w:r>
+      <w:proofErr w:type="gramEnd"/>
+      <w:r>
+        <w:t xml:space="preserve"> fetch </w:t>
+      </w:r>
+    </w:p>
     <w:p/>
     <w:p/>
     <w:p/>

</xml_diff>